<commit_message>
graphic output & file properties
- added wdxWordPicture option to adjust picture to fit in the page;
- added method for wdxWord (setProperties). Now next properties are available for editing: author, subject, title etc
</commit_message>
<xml_diff>
--- a/wdxLibrary output example.docx
+++ b/wdxLibrary output example.docx
@@ -161,7 +161,7 @@
         <w:rPr>
           <w:strike w:val="true"/>
         </w:rPr>
-        <w:t xml:space="preserve">Striked text</w:t>
+        <w:t xml:space="preserve">Strikethrough text</w:t>
       </w:r>
     </w:p>
     <w:p>
@@ -194,6 +194,7 @@
       <w:pPr>
         <w:sectPr>
           <w:pgSz w:orient="portrait" w:h="16840" w:w="11900"/>
+          <w:pgMar w:top="1133" w:right="850" w:left="1700" w:bottom="1133"/>
         </w:sectPr>
       </w:pPr>
     </w:p>
@@ -221,6 +222,7 @@
       <w:pPr>
         <w:sectPr>
           <w:pgSz w:orient="landscape" w:h="11900" w:w="16840"/>
+          <w:pgMar w:top="1133" w:right="850" w:left="1700" w:bottom="1133"/>
           <w:cols w:num="3"/>
         </w:sectPr>
       </w:pPr>
@@ -272,6 +274,7 @@
             <w:numFmt w:val="upperLetter"/>
           </w:endnotePr>
           <w:pgSz w:orient="portrait" w:h="16840" w:w="11900"/>
+          <w:pgMar w:top="1133" w:right="850" w:left="1700" w:bottom="1133"/>
         </w:sectPr>
       </w:pPr>
     </w:p>
@@ -299,16 +302,17 @@
           <w:headerReference xmlns:r="http://schemas.openxmlformats.org/officeDocument/2006/relationships" r:id="rId3"/>
           <w:footerReference xmlns:r="http://schemas.openxmlformats.org/officeDocument/2006/relationships" r:id="rId4"/>
           <w:pgSz w:orient="portrait" w:h="16840" w:w="11900"/>
+          <w:pgMar w:top="1133" w:right="850" w:left="1700" w:bottom="1133"/>
         </w:sectPr>
       </w:pPr>
     </w:p>
+    <w:bookmarkStart w:name="Bookmark_name1" w:id="1"/>
     <w:p>
       <w:r>
         <w:rPr/>
         <w:t xml:space="preserve">This section demonstrates tables.</w:t>
       </w:r>
     </w:p>
-    <w:bookmarkStart w:name="bookmark1" w:id="1"/>
     <w:bookmarkEnd w:id="1"/>
     <w:p>
       <w:r>
@@ -374,6 +378,7 @@
           <w:footerReference xmlns:r="http://schemas.openxmlformats.org/officeDocument/2006/relationships" r:id="rId6"/>
           <w:type w:val="nextPage"/>
           <w:pgSz w:orient="portrait" w:h="16840" w:w="11900"/>
+          <w:pgMar w:top="1133" w:right="850" w:left="1700" w:bottom="1133"/>
         </w:sectPr>
       </w:pPr>
     </w:p>
@@ -384,7 +389,7 @@
       </w:r>
     </w:p>
     <w:p>
-      <w:hyperlink w:anchor="bookmark1">
+      <w:hyperlink w:anchor="Bookmark_name1">
         <w:r>
           <w:rPr>
             <w:color w:val="0000FF"/>
@@ -493,6 +498,7 @@
       <w:pPr>
         <w:sectPr>
           <w:pgSz w:orient="portrait" w:h="16840" w:w="11900"/>
+          <w:pgMar w:top="1133" w:right="850" w:left="1700" w:bottom="1133"/>
         </w:sectPr>
       </w:pPr>
     </w:p>
@@ -542,7 +548,7 @@
       <w:r>
         <w:drawing>
           <wp:inline xmlns:wp="http://schemas.openxmlformats.org/drawingml/2006/wordprocessingDrawing" distT="0" distR="0" distB="0" distL="0">
-            <wp:extent cx="5543550" cy="5010150"/>
+            <wp:extent cx="5667374" cy="5122060"/>
             <wp:docPr id="2" name="Drawing 2" descr="file.png"/>
             <main:graphic xmlns:main="http://schemas.openxmlformats.org/drawingml/2006/main">
               <main:graphicData uri="http://schemas.openxmlformats.org/drawingml/2006/picture">
@@ -562,7 +568,7 @@
                   <pic:spPr>
                     <main:xfrm>
                       <main:off x="0" y="0"/>
-                      <main:ext cx="5543550" cy="5010150"/>
+                      <main:ext cx="5667374" cy="5122060"/>
                     </main:xfrm>
                     <main:prstGeom prst="rect">
                       <main:avLst/>
@@ -580,6 +586,7 @@
         <w:sectPr>
           <w:headerReference xmlns:r="http://schemas.openxmlformats.org/officeDocument/2006/relationships" r:id="rId11"/>
           <w:pgSz w:orient="portrait" w:h="16840" w:w="11900"/>
+          <w:pgMar w:top="1133" w:right="850" w:left="1700" w:bottom="1133"/>
         </w:sectPr>
       </w:pPr>
     </w:p>
@@ -606,6 +613,7 @@
     </w:p>
     <w:sectPr>
       <w:pgSz w:orient="portrait" w:h="16840" w:w="11900"/>
+      <w:pgMar w:top="1133" w:right="850" w:left="1700" w:bottom="1133"/>
     </w:sectPr>
   </w:body>
 </w:document>

</xml_diff>